<commit_message>
4 and 7.5 modified
</commit_message>
<xml_diff>
--- a/Testing_and_audit_report_draft_TeemuUndPetriUndJouni.docx
+++ b/Testing_and_audit_report_draft_TeemuUndPetriUndJouni.docx
@@ -2,10 +2,7 @@
 <file path=word/document.xml><?xml version="1.0" encoding="utf-8"?>
 <w:document xmlns:wpc="http://schemas.microsoft.com/office/word/2010/wordprocessingCanvas" xmlns:cx="http://schemas.microsoft.com/office/drawing/2014/chartex" xmlns:cx1="http://schemas.microsoft.com/office/drawing/2015/9/8/chartex" xmlns:cx2="http://schemas.microsoft.com/office/drawing/2015/10/21/chartex" xmlns:cx3="http://schemas.microsoft.com/office/drawing/2016/5/9/chartex" xmlns:cx4="http://schemas.microsoft.com/office/drawing/2016/5/10/chartex" xmlns:cx5="http://schemas.microsoft.com/office/drawing/2016/5/11/chartex" xmlns:cx6="http://schemas.microsoft.com/office/drawing/2016/5/12/chartex" xmlns:cx7="http://schemas.microsoft.com/office/drawing/2016/5/13/chartex" xmlns:cx8="http://schemas.microsoft.com/office/drawing/2016/5/14/chartex" xmlns:mc="http://schemas.openxmlformats.org/markup-compatibility/2006" xmlns:aink="http://schemas.microsoft.com/office/drawing/2016/ink" xmlns:am3d="http://schemas.microsoft.com/office/drawing/2017/model3d" xmlns:o="urn:schemas-microsoft-com:office:office" xmlns:r="http://schemas.openxmlformats.org/officeDocument/2006/relationships" xmlns:m="http://schemas.openxmlformats.org/officeDocument/2006/math" xmlns:v="urn:schemas-microsoft-com:vml" xmlns:wp14="http://schemas.microsoft.com/office/word/2010/wordprocessingDrawing" xmlns:wp="http://schemas.openxmlformats.org/drawingml/2006/wordprocessingDrawing" xmlns:w10="urn:schemas-microsoft-com:office:word" xmlns:w="http://schemas.openxmlformats.org/wordprocessingml/2006/main" xmlns:w14="http://schemas.microsoft.com/office/word/2010/wordml" xmlns:w15="http://schemas.microsoft.com/office/word/2012/wordml" xmlns:w16cid="http://schemas.microsoft.com/office/word/2016/wordml/cid" xmlns:w16se="http://schemas.microsoft.com/office/word/2015/wordml/symex" xmlns:wpg="http://schemas.microsoft.com/office/word/2010/wordprocessingGroup" xmlns:wpi="http://schemas.microsoft.com/office/word/2010/wordprocessingInk" xmlns:wne="http://schemas.microsoft.com/office/word/2006/wordml" xmlns:wps="http://schemas.microsoft.com/office/word/2010/wordprocessingShape" mc:Ignorable="w14 w15 w16se w16cid wp14">
   <w:body>
-    <w:p>
-      <w:bookmarkStart w:id="0" w:name="_GoBack"/>
-      <w:bookmarkEnd w:id="0"/>
-    </w:p>
+    <w:p/>
     <w:p/>
     <w:p/>
     <w:p>
@@ -473,14 +470,8 @@
           <w:p>
             <w:pPr>
               <w:pStyle w:val="JAMKOpinnytekuvailulehti"/>
-              <w:rPr>
-                <w:lang w:val="en-US"/>
-              </w:rPr>
             </w:pPr>
             <w:r>
-              <w:rPr>
-                <w:lang w:val="en-US"/>
-              </w:rPr>
               <w:t>Author(s)</w:t>
             </w:r>
           </w:p>
@@ -490,16 +481,94 @@
               <w:rPr>
                 <w:sz w:val="22"/>
                 <w:szCs w:val="22"/>
-                <w:lang w:val="en-US"/>
               </w:rPr>
             </w:pPr>
             <w:r>
               <w:rPr>
                 <w:sz w:val="22"/>
                 <w:szCs w:val="22"/>
-                <w:lang w:val="en-US"/>
-              </w:rPr>
-              <w:t>Last name, First name</w:t>
+              </w:rPr>
+              <w:t>Vesa</w:t>
+            </w:r>
+          </w:p>
+          <w:p>
+            <w:pPr>
+              <w:pStyle w:val="JAMKOpinnytekuvailulehti"/>
+              <w:rPr>
+                <w:sz w:val="22"/>
+                <w:szCs w:val="22"/>
+              </w:rPr>
+            </w:pPr>
+            <w:r>
+              <w:rPr>
+                <w:sz w:val="22"/>
+                <w:szCs w:val="22"/>
+              </w:rPr>
+              <w:t>Pauli</w:t>
+            </w:r>
+          </w:p>
+          <w:p>
+            <w:pPr>
+              <w:pStyle w:val="JAMKOpinnytekuvailulehti"/>
+              <w:rPr>
+                <w:sz w:val="22"/>
+                <w:szCs w:val="22"/>
+              </w:rPr>
+            </w:pPr>
+          </w:p>
+          <w:p>
+            <w:pPr>
+              <w:pStyle w:val="JAMKOpinnytekuvailulehti"/>
+              <w:rPr>
+                <w:sz w:val="22"/>
+                <w:szCs w:val="22"/>
+              </w:rPr>
+            </w:pPr>
+            <w:r>
+              <w:rPr>
+                <w:sz w:val="22"/>
+                <w:szCs w:val="22"/>
+              </w:rPr>
+              <w:t>Petri Toropainen</w:t>
+            </w:r>
+          </w:p>
+          <w:p>
+            <w:pPr>
+              <w:pStyle w:val="JAMKOpinnytekuvailulehti"/>
+              <w:rPr>
+                <w:sz w:val="22"/>
+                <w:szCs w:val="22"/>
+              </w:rPr>
+            </w:pPr>
+            <w:r>
+              <w:rPr>
+                <w:sz w:val="22"/>
+                <w:szCs w:val="22"/>
+              </w:rPr>
+              <w:t xml:space="preserve">Teemu </w:t>
+            </w:r>
+            <w:r>
+              <w:rPr>
+                <w:sz w:val="22"/>
+                <w:szCs w:val="22"/>
+              </w:rPr>
+              <w:t>Hokkanen</w:t>
+            </w:r>
+          </w:p>
+          <w:p>
+            <w:pPr>
+              <w:pStyle w:val="JAMKOpinnytekuvailulehti"/>
+              <w:rPr>
+                <w:sz w:val="22"/>
+                <w:szCs w:val="22"/>
+              </w:rPr>
+            </w:pPr>
+            <w:r>
+              <w:rPr>
+                <w:sz w:val="22"/>
+                <w:szCs w:val="22"/>
+              </w:rPr>
+              <w:t>Jouni Ihanus</w:t>
             </w:r>
           </w:p>
         </w:tc>
@@ -4716,15 +4785,15 @@
       <w:pPr>
         <w:pStyle w:val="Otsikko1"/>
       </w:pPr>
-      <w:bookmarkStart w:id="1" w:name="_Toc502861643"/>
-      <w:bookmarkStart w:id="2" w:name="_Toc503028796"/>
-      <w:bookmarkStart w:id="3" w:name="_Toc500698262"/>
+      <w:bookmarkStart w:id="0" w:name="_Toc502861643"/>
+      <w:bookmarkStart w:id="1" w:name="_Toc503028796"/>
+      <w:bookmarkStart w:id="2" w:name="_Toc500698262"/>
       <w:r>
         <w:lastRenderedPageBreak/>
         <w:t>Introduction</w:t>
       </w:r>
+      <w:bookmarkEnd w:id="0"/>
       <w:bookmarkEnd w:id="1"/>
-      <w:bookmarkEnd w:id="2"/>
     </w:p>
     <w:p>
       <w:pPr>
@@ -4755,50 +4824,50 @@
       <w:pPr>
         <w:pStyle w:val="Otsikko1"/>
       </w:pPr>
-      <w:bookmarkStart w:id="4" w:name="_Toc502861644"/>
-      <w:bookmarkStart w:id="5" w:name="_Toc503028797"/>
+      <w:bookmarkStart w:id="3" w:name="_Toc502861644"/>
+      <w:bookmarkStart w:id="4" w:name="_Toc503028797"/>
       <w:r>
         <w:t>Target organization</w:t>
       </w:r>
+      <w:bookmarkEnd w:id="3"/>
       <w:bookmarkEnd w:id="4"/>
+    </w:p>
+    <w:p>
+      <w:pPr>
+        <w:rPr>
+          <w:lang w:val="en-US"/>
+        </w:rPr>
+      </w:pPr>
+      <w:r>
+        <w:rPr>
+          <w:lang w:val="en-US"/>
+        </w:rPr>
+        <w:t>LDIL is a national e-tailing company that also has one physical retail store with a POS-system. LDIL business environment consists of information systems and different n</w:t>
+      </w:r>
+      <w:r>
+        <w:rPr>
+          <w:lang w:val="en-US"/>
+        </w:rPr>
+        <w:t xml:space="preserve">etwork domains. </w:t>
+      </w:r>
+      <w:r>
+        <w:rPr>
+          <w:lang w:val="en-US"/>
+        </w:rPr>
+        <w:t>Target of this evaluation is LDIL's systems and networks related to customer and payment information.</w:t>
+      </w:r>
+    </w:p>
+    <w:p>
+      <w:pPr>
+        <w:pStyle w:val="Otsikko1"/>
+      </w:pPr>
+      <w:bookmarkStart w:id="5" w:name="_Toc502861645"/>
+      <w:bookmarkStart w:id="6" w:name="_Toc503028798"/>
+      <w:r>
+        <w:t>Scope of the audit</w:t>
+      </w:r>
       <w:bookmarkEnd w:id="5"/>
-    </w:p>
-    <w:p>
-      <w:pPr>
-        <w:rPr>
-          <w:lang w:val="en-US"/>
-        </w:rPr>
-      </w:pPr>
-      <w:r>
-        <w:rPr>
-          <w:lang w:val="en-US"/>
-        </w:rPr>
-        <w:t>LDIL is a national e-tailing company that also has one physical retail store with a POS-system. LDIL business environment consists of information systems and different n</w:t>
-      </w:r>
-      <w:r>
-        <w:rPr>
-          <w:lang w:val="en-US"/>
-        </w:rPr>
-        <w:t xml:space="preserve">etwork domains. </w:t>
-      </w:r>
-      <w:r>
-        <w:rPr>
-          <w:lang w:val="en-US"/>
-        </w:rPr>
-        <w:t>Target of this evaluation is LDIL's systems and networks related to customer and payment information.</w:t>
-      </w:r>
-    </w:p>
-    <w:p>
-      <w:pPr>
-        <w:pStyle w:val="Otsikko1"/>
-      </w:pPr>
-      <w:bookmarkStart w:id="6" w:name="_Toc502861645"/>
-      <w:bookmarkStart w:id="7" w:name="_Toc503028798"/>
-      <w:r>
-        <w:t>Scope of the audit</w:t>
-      </w:r>
       <w:bookmarkEnd w:id="6"/>
-      <w:bookmarkEnd w:id="7"/>
     </w:p>
     <w:p>
       <w:pPr>
@@ -4949,12 +5018,12 @@
       <w:pPr>
         <w:pStyle w:val="Otsikko1"/>
       </w:pPr>
-      <w:bookmarkStart w:id="8" w:name="_Toc503028799"/>
+      <w:bookmarkStart w:id="7" w:name="_Toc503028799"/>
       <w:r>
         <w:lastRenderedPageBreak/>
         <w:t>Audit activities</w:t>
       </w:r>
-      <w:bookmarkEnd w:id="8"/>
+      <w:bookmarkEnd w:id="7"/>
     </w:p>
     <w:p>
       <w:pPr>
@@ -5211,14 +5280,14 @@
           <w:lang w:val="en-US"/>
         </w:rPr>
       </w:pPr>
-      <w:bookmarkStart w:id="9" w:name="_Toc503028800"/>
+      <w:bookmarkStart w:id="8" w:name="_Toc503028800"/>
       <w:r>
         <w:rPr>
           <w:lang w:val="en-US"/>
         </w:rPr>
         <w:t>Publicly available networks (DMZ, etc.)</w:t>
       </w:r>
-      <w:bookmarkEnd w:id="9"/>
+      <w:bookmarkEnd w:id="8"/>
     </w:p>
     <w:p>
       <w:pPr>
@@ -5392,7 +5461,7 @@
           <w:lang w:val="en-US"/>
         </w:rPr>
       </w:pPr>
-      <w:bookmarkStart w:id="10" w:name="_Toc503028801"/>
+      <w:bookmarkStart w:id="9" w:name="_Toc503028801"/>
       <w:r>
         <w:rPr>
           <w:lang w:val="en-US"/>
@@ -5411,136 +5480,303 @@
         </w:rPr>
         <w:t xml:space="preserve"> (Internal and branch)</w:t>
       </w:r>
+      <w:bookmarkEnd w:id="9"/>
+    </w:p>
+    <w:p>
+      <w:pPr>
+        <w:rPr>
+          <w:color w:val="FF0000"/>
+          <w:lang w:val="en-US"/>
+        </w:rPr>
+      </w:pPr>
+      <w:proofErr w:type="spellStart"/>
+      <w:r>
+        <w:rPr>
+          <w:color w:val="FF0000"/>
+          <w:lang w:val="en-US"/>
+        </w:rPr>
+        <w:t>Kertokaa</w:t>
+      </w:r>
+      <w:proofErr w:type="spellEnd"/>
+      <w:r>
+        <w:rPr>
+          <w:color w:val="FF0000"/>
+          <w:lang w:val="en-US"/>
+        </w:rPr>
+        <w:t xml:space="preserve"> </w:t>
+      </w:r>
+      <w:proofErr w:type="spellStart"/>
+      <w:r>
+        <w:rPr>
+          <w:color w:val="FF0000"/>
+          <w:lang w:val="en-US"/>
+        </w:rPr>
+        <w:t>omin</w:t>
+      </w:r>
+      <w:proofErr w:type="spellEnd"/>
+      <w:r>
+        <w:rPr>
+          <w:color w:val="FF0000"/>
+          <w:lang w:val="en-US"/>
+        </w:rPr>
+        <w:t xml:space="preserve"> </w:t>
+      </w:r>
+      <w:proofErr w:type="spellStart"/>
+      <w:r>
+        <w:rPr>
+          <w:color w:val="FF0000"/>
+          <w:lang w:val="en-US"/>
+        </w:rPr>
+        <w:t>sanoin</w:t>
+      </w:r>
+      <w:proofErr w:type="spellEnd"/>
+      <w:r>
+        <w:rPr>
+          <w:color w:val="FF0000"/>
+          <w:lang w:val="en-US"/>
+        </w:rPr>
+        <w:t xml:space="preserve"> </w:t>
+      </w:r>
+      <w:proofErr w:type="spellStart"/>
+      <w:r>
+        <w:rPr>
+          <w:color w:val="FF0000"/>
+          <w:lang w:val="en-US"/>
+        </w:rPr>
+        <w:t>mitä</w:t>
+      </w:r>
+      <w:proofErr w:type="spellEnd"/>
+      <w:r>
+        <w:rPr>
+          <w:color w:val="FF0000"/>
+          <w:lang w:val="en-US"/>
+        </w:rPr>
+        <w:t xml:space="preserve"> </w:t>
+      </w:r>
+      <w:proofErr w:type="spellStart"/>
+      <w:r>
+        <w:rPr>
+          <w:color w:val="FF0000"/>
+          <w:lang w:val="en-US"/>
+        </w:rPr>
+        <w:t>tehty</w:t>
+      </w:r>
+      <w:proofErr w:type="spellEnd"/>
+    </w:p>
+    <w:p>
+      <w:pPr>
+        <w:rPr>
+          <w:lang w:val="en-US"/>
+        </w:rPr>
+      </w:pPr>
+    </w:p>
+    <w:p>
+      <w:pPr>
+        <w:pStyle w:val="Otsikko2"/>
+        <w:rPr>
+          <w:lang w:val="en-US"/>
+        </w:rPr>
+      </w:pPr>
+      <w:bookmarkStart w:id="10" w:name="_Toc503028802"/>
+      <w:r>
+        <w:rPr>
+          <w:lang w:val="en-US"/>
+        </w:rPr>
+        <w:t>Management networks</w:t>
+      </w:r>
+      <w:r>
+        <w:rPr>
+          <w:lang w:val="en-US"/>
+        </w:rPr>
+        <w:t xml:space="preserve"> (MGMT, warehouse and staff)</w:t>
+      </w:r>
       <w:bookmarkEnd w:id="10"/>
     </w:p>
     <w:p>
       <w:pPr>
         <w:rPr>
-          <w:color w:val="FF0000"/>
-          <w:lang w:val="en-US"/>
-        </w:rPr>
-      </w:pPr>
-      <w:proofErr w:type="spellStart"/>
-      <w:r>
-        <w:rPr>
-          <w:color w:val="FF0000"/>
-          <w:lang w:val="en-US"/>
-        </w:rPr>
-        <w:t>Kertokaa</w:t>
-      </w:r>
-      <w:proofErr w:type="spellEnd"/>
-      <w:r>
-        <w:rPr>
-          <w:color w:val="FF0000"/>
-          <w:lang w:val="en-US"/>
-        </w:rPr>
-        <w:t xml:space="preserve"> </w:t>
-      </w:r>
-      <w:proofErr w:type="spellStart"/>
-      <w:r>
-        <w:rPr>
-          <w:color w:val="FF0000"/>
-          <w:lang w:val="en-US"/>
-        </w:rPr>
-        <w:t>omin</w:t>
-      </w:r>
-      <w:proofErr w:type="spellEnd"/>
-      <w:r>
-        <w:rPr>
-          <w:color w:val="FF0000"/>
-          <w:lang w:val="en-US"/>
-        </w:rPr>
-        <w:t xml:space="preserve"> </w:t>
-      </w:r>
-      <w:proofErr w:type="spellStart"/>
-      <w:r>
-        <w:rPr>
-          <w:color w:val="FF0000"/>
-          <w:lang w:val="en-US"/>
-        </w:rPr>
-        <w:t>sanoin</w:t>
-      </w:r>
-      <w:proofErr w:type="spellEnd"/>
-      <w:r>
-        <w:rPr>
-          <w:color w:val="FF0000"/>
-          <w:lang w:val="en-US"/>
-        </w:rPr>
-        <w:t xml:space="preserve"> </w:t>
-      </w:r>
-      <w:proofErr w:type="spellStart"/>
-      <w:r>
-        <w:rPr>
-          <w:color w:val="FF0000"/>
-          <w:lang w:val="en-US"/>
-        </w:rPr>
-        <w:t>mitä</w:t>
-      </w:r>
-      <w:proofErr w:type="spellEnd"/>
-      <w:r>
-        <w:rPr>
-          <w:color w:val="FF0000"/>
-          <w:lang w:val="en-US"/>
-        </w:rPr>
-        <w:t xml:space="preserve"> </w:t>
-      </w:r>
-      <w:proofErr w:type="spellStart"/>
-      <w:r>
-        <w:rPr>
-          <w:color w:val="FF0000"/>
-          <w:lang w:val="en-US"/>
-        </w:rPr>
-        <w:t>tehty</w:t>
-      </w:r>
-      <w:proofErr w:type="spellEnd"/>
-    </w:p>
-    <w:p>
-      <w:pPr>
-        <w:rPr>
-          <w:lang w:val="en-US"/>
-        </w:rPr>
-      </w:pPr>
-    </w:p>
-    <w:p>
-      <w:pPr>
-        <w:pStyle w:val="Otsikko2"/>
-        <w:rPr>
-          <w:lang w:val="en-US"/>
-        </w:rPr>
-      </w:pPr>
-      <w:bookmarkStart w:id="11" w:name="_Toc503028802"/>
-      <w:r>
-        <w:rPr>
-          <w:lang w:val="en-US"/>
-        </w:rPr>
-        <w:t>Management networks</w:t>
-      </w:r>
-      <w:r>
-        <w:rPr>
-          <w:lang w:val="en-US"/>
-        </w:rPr>
-        <w:t xml:space="preserve"> (MGMT, warehouse and staff)</w:t>
-      </w:r>
+          <w:highlight w:val="yellow"/>
+          <w:lang w:val="en-US"/>
+        </w:rPr>
+      </w:pPr>
+      <w:r>
+        <w:rPr>
+          <w:highlight w:val="yellow"/>
+          <w:lang w:val="en-US"/>
+        </w:rPr>
+        <w:t>Management networks included the following network segments:</w:t>
+      </w:r>
+    </w:p>
+    <w:p>
+      <w:pPr>
+        <w:pStyle w:val="Luettelokappale"/>
+        <w:numPr>
+          <w:ilvl w:val="0"/>
+          <w:numId w:val="42"/>
+        </w:numPr>
+        <w:rPr>
+          <w:highlight w:val="yellow"/>
+          <w:lang w:val="en-US"/>
+        </w:rPr>
+      </w:pPr>
+      <w:r>
+        <w:rPr>
+          <w:highlight w:val="yellow"/>
+          <w:lang w:val="en-US"/>
+        </w:rPr>
+        <w:lastRenderedPageBreak/>
+        <w:t>MGMT</w:t>
+      </w:r>
+      <w:r>
+        <w:rPr>
+          <w:highlight w:val="yellow"/>
+          <w:lang w:val="en-US"/>
+        </w:rPr>
+        <w:t xml:space="preserve"> 10.99.0.1/24</w:t>
+      </w:r>
+    </w:p>
+    <w:p>
+      <w:pPr>
+        <w:pStyle w:val="Luettelokappale"/>
+        <w:numPr>
+          <w:ilvl w:val="0"/>
+          <w:numId w:val="42"/>
+        </w:numPr>
+        <w:rPr>
+          <w:highlight w:val="yellow"/>
+          <w:lang w:val="en-US"/>
+        </w:rPr>
+      </w:pPr>
+      <w:r>
+        <w:rPr>
+          <w:highlight w:val="yellow"/>
+          <w:lang w:val="en-US"/>
+        </w:rPr>
+        <w:t>Warehouse 172.20.0.0/24</w:t>
+      </w:r>
+    </w:p>
+    <w:p>
+      <w:pPr>
+        <w:pStyle w:val="Luettelokappale"/>
+        <w:numPr>
+          <w:ilvl w:val="0"/>
+          <w:numId w:val="42"/>
+        </w:numPr>
+        <w:rPr>
+          <w:highlight w:val="yellow"/>
+          <w:lang w:val="en-US"/>
+        </w:rPr>
+      </w:pPr>
+      <w:r>
+        <w:rPr>
+          <w:highlight w:val="yellow"/>
+          <w:lang w:val="en-US"/>
+        </w:rPr>
+        <w:t>Staff-we 10.10.0.0/24</w:t>
+      </w:r>
+    </w:p>
+    <w:p>
+      <w:pPr>
+        <w:pStyle w:val="Luettelokappale"/>
+        <w:numPr>
+          <w:ilvl w:val="0"/>
+          <w:numId w:val="42"/>
+        </w:numPr>
+        <w:rPr>
+          <w:highlight w:val="yellow"/>
+          <w:lang w:val="en-US"/>
+        </w:rPr>
+      </w:pPr>
+      <w:r>
+        <w:rPr>
+          <w:highlight w:val="yellow"/>
+          <w:lang w:val="en-US"/>
+        </w:rPr>
+        <w:t>Branch-staff 192.168.20.0/24</w:t>
+      </w:r>
+    </w:p>
+    <w:p>
+      <w:pPr>
+        <w:rPr>
+          <w:highlight w:val="yellow"/>
+          <w:lang w:val="en-US"/>
+        </w:rPr>
+      </w:pPr>
+    </w:p>
+    <w:p>
+      <w:pPr>
+        <w:rPr>
+          <w:highlight w:val="yellow"/>
+          <w:lang w:val="en-US"/>
+        </w:rPr>
+      </w:pPr>
+      <w:r>
+        <w:rPr>
+          <w:highlight w:val="yellow"/>
+          <w:lang w:val="en-US"/>
+        </w:rPr>
+        <w:t xml:space="preserve">From the PCI DSS point of view, especially MGMT-segment is critical. </w:t>
+      </w:r>
+      <w:r>
+        <w:rPr>
+          <w:highlight w:val="yellow"/>
+          <w:lang w:val="en-US"/>
+        </w:rPr>
+        <w:t xml:space="preserve">Most of the management devices are located in this network segment as well as log servers just to mention </w:t>
+      </w:r>
+      <w:r>
+        <w:rPr>
+          <w:highlight w:val="yellow"/>
+          <w:lang w:val="en-US"/>
+        </w:rPr>
+        <w:t>a few</w:t>
+      </w:r>
+      <w:r>
+        <w:rPr>
+          <w:highlight w:val="yellow"/>
+          <w:lang w:val="en-US"/>
+        </w:rPr>
+        <w:t>.</w:t>
+      </w:r>
+      <w:r>
+        <w:rPr>
+          <w:highlight w:val="yellow"/>
+          <w:lang w:val="en-US"/>
+        </w:rPr>
+        <w:t xml:space="preserve"> In order to ensure the security of CPE environment, these can be seen as critical components.</w:t>
+      </w:r>
+    </w:p>
+    <w:p>
+      <w:pPr>
+        <w:rPr>
+          <w:lang w:val="en-US"/>
+        </w:rPr>
+      </w:pPr>
+      <w:r>
+        <w:rPr>
+          <w:lang w:val="en-US"/>
+        </w:rPr>
+        <w:t>A</w:t>
+      </w:r>
+      <w:r>
+        <w:rPr>
+          <w:lang w:val="en-US"/>
+        </w:rPr>
+        <w:t xml:space="preserve">uditing were conducted first by running a Nessus discovery scan to discover all connected hosts in </w:t>
+      </w:r>
+      <w:r>
+        <w:rPr>
+          <w:lang w:val="en-US"/>
+        </w:rPr>
+        <w:t xml:space="preserve">all </w:t>
+      </w:r>
+      <w:bookmarkStart w:id="11" w:name="_GoBack"/>
       <w:bookmarkEnd w:id="11"/>
-    </w:p>
-    <w:p>
-      <w:pPr>
-        <w:rPr>
-          <w:lang w:val="en-US"/>
-        </w:rPr>
-      </w:pPr>
-      <w:r>
-        <w:rPr>
-          <w:lang w:val="en-US"/>
-        </w:rPr>
-        <w:t xml:space="preserve">Management networks auditing were conducted first by running a Nessus discovery scan to discover all connected hosts in the segments. Results from this scan were </w:t>
-      </w:r>
-      <w:r>
-        <w:rPr>
-          <w:lang w:val="en-US"/>
-        </w:rPr>
-        <w:lastRenderedPageBreak/>
-        <w:t xml:space="preserve">compared to the </w:t>
+      <w:r>
+        <w:rPr>
+          <w:lang w:val="en-US"/>
+        </w:rPr>
+        <w:t xml:space="preserve">the segments. Results from this scan were compared to the </w:t>
       </w:r>
       <w:r>
         <w:rPr>
@@ -5974,13 +6210,12 @@
       </w:pPr>
       <w:bookmarkStart w:id="17" w:name="_Toc503028808"/>
       <w:r>
-        <w:lastRenderedPageBreak/>
         <w:t xml:space="preserve">Detailed </w:t>
       </w:r>
       <w:r>
         <w:t>Technical Report</w:t>
       </w:r>
-      <w:bookmarkEnd w:id="3"/>
+      <w:bookmarkEnd w:id="2"/>
       <w:bookmarkEnd w:id="17"/>
     </w:p>
     <w:p>
@@ -6391,6 +6626,7 @@
             </w:pPr>
             <w:proofErr w:type="spellStart"/>
             <w:r>
+              <w:lastRenderedPageBreak/>
               <w:t>Openvas</w:t>
             </w:r>
             <w:proofErr w:type="spellEnd"/>
@@ -6565,7 +6801,6 @@
         <w:rPr>
           <w:lang w:val="en-US"/>
         </w:rPr>
-        <w:lastRenderedPageBreak/>
         <w:t>Apart from the detailed test cases, also exploratory testing was applied by using Burp suite</w:t>
       </w:r>
       <w:r>
@@ -7111,6 +7346,7 @@
         <w:rPr>
           <w:color w:val="7030A0"/>
         </w:rPr>
+        <w:lastRenderedPageBreak/>
         <w:t>Ajatuksena yhteenveto aiemmin avatuista (otsikko 5) segmenttikohtaisista haavoittuvuuksista</w:t>
       </w:r>
     </w:p>
@@ -7410,7 +7646,6 @@
           </w:tcPr>
           <w:p>
             <w:r>
-              <w:lastRenderedPageBreak/>
               <w:t xml:space="preserve">Network </w:t>
             </w:r>
             <w:proofErr w:type="spellStart"/>
@@ -7898,10 +8133,6 @@
     <w:p>
       <w:pPr>
         <w:pStyle w:val="Luettelokappale"/>
-        <w:numPr>
-          <w:ilvl w:val="0"/>
-          <w:numId w:val="36"/>
-        </w:numPr>
         <w:rPr>
           <w:color w:val="7030A0"/>
         </w:rPr>
@@ -7911,134 +8142,142 @@
       <w:pPr>
         <w:jc w:val="both"/>
         <w:rPr>
-          <w:color w:val="FF0000"/>
-          <w:lang w:val="en-US"/>
-        </w:rPr>
-      </w:pPr>
-      <w:r>
-        <w:rPr>
-          <w:color w:val="FF0000"/>
-          <w:lang w:val="en-US"/>
-        </w:rPr>
-        <w:t>This section will give a more detailed information on each vulnerability. The details will cover explanation of the vulnerability, how it can be exploited if applicable, how the vulnerability can be mitigated or fixed, how severe the vulnerability is and additional information to help the reader to understand the vulnerability (</w:t>
-      </w:r>
-      <w:proofErr w:type="spellStart"/>
-      <w:r>
-        <w:rPr>
-          <w:color w:val="FF0000"/>
-          <w:lang w:val="en-US"/>
-        </w:rPr>
-        <w:t>e.q</w:t>
-      </w:r>
-      <w:proofErr w:type="spellEnd"/>
-      <w:r>
-        <w:rPr>
-          <w:color w:val="FF0000"/>
-          <w:lang w:val="en-US"/>
-        </w:rPr>
-        <w:t xml:space="preserve">. screenshots, </w:t>
-      </w:r>
-      <w:proofErr w:type="spellStart"/>
-      <w:r>
-        <w:rPr>
-          <w:color w:val="FF0000"/>
-          <w:lang w:val="en-US"/>
-        </w:rPr>
-        <w:t>poc</w:t>
-      </w:r>
-      <w:proofErr w:type="spellEnd"/>
-      <w:r>
-        <w:rPr>
-          <w:color w:val="FF0000"/>
-          <w:lang w:val="en-US"/>
-        </w:rPr>
-        <w:t xml:space="preserve"> etc.).</w:t>
-      </w:r>
-      <w:r>
-        <w:rPr>
-          <w:color w:val="FF0000"/>
+          <w:highlight w:val="yellow"/>
+          <w:lang w:val="en-US"/>
+        </w:rPr>
+      </w:pPr>
+      <w:r>
+        <w:rPr>
+          <w:highlight w:val="yellow"/>
+          <w:lang w:val="en-US"/>
+        </w:rPr>
+        <w:t xml:space="preserve">Objective of this title is to issue </w:t>
+      </w:r>
+      <w:r>
+        <w:rPr>
+          <w:highlight w:val="yellow"/>
+          <w:lang w:val="en-US"/>
+        </w:rPr>
+        <w:t xml:space="preserve">more technical and detailed information about </w:t>
+      </w:r>
+      <w:r>
+        <w:rPr>
+          <w:highlight w:val="yellow"/>
+          <w:lang w:val="en-US"/>
+        </w:rPr>
+        <w:t xml:space="preserve">the most important </w:t>
+      </w:r>
+      <w:r>
+        <w:rPr>
+          <w:highlight w:val="yellow"/>
+          <w:lang w:val="en-US"/>
+        </w:rPr>
+        <w:t>vulnerabilities presented above.</w:t>
+      </w:r>
+      <w:r>
+        <w:rPr>
+          <w:highlight w:val="yellow"/>
           <w:lang w:val="en-US"/>
         </w:rPr>
         <w:t xml:space="preserve"> </w:t>
       </w:r>
       <w:r>
         <w:rPr>
-          <w:color w:val="FF0000"/>
-          <w:lang w:val="en-US"/>
-        </w:rPr>
-        <w:t xml:space="preserve">-&gt; </w:t>
-      </w:r>
-      <w:r>
-        <w:rPr>
-          <w:color w:val="7030A0"/>
-          <w:lang w:val="en-US"/>
-        </w:rPr>
-        <w:t xml:space="preserve">Jouni I </w:t>
-      </w:r>
-      <w:proofErr w:type="spellStart"/>
-      <w:r>
-        <w:rPr>
-          <w:color w:val="7030A0"/>
-          <w:lang w:val="en-US"/>
-        </w:rPr>
-        <w:t>hoitaa</w:t>
-      </w:r>
-      <w:proofErr w:type="spellEnd"/>
-      <w:r>
-        <w:rPr>
-          <w:color w:val="7030A0"/>
+          <w:highlight w:val="yellow"/>
+          <w:lang w:val="en-US"/>
+        </w:rPr>
+        <w:t xml:space="preserve">In addition to technical explanation and possible mitigation </w:t>
+      </w:r>
+      <w:r>
+        <w:rPr>
+          <w:highlight w:val="yellow"/>
+          <w:lang w:val="en-US"/>
+        </w:rPr>
+        <w:t>proposal</w:t>
+      </w:r>
+      <w:r>
+        <w:rPr>
+          <w:highlight w:val="yellow"/>
+          <w:lang w:val="en-US"/>
+        </w:rPr>
+        <w:t xml:space="preserve">, overview includes severity and risk assessment </w:t>
+      </w:r>
+      <w:r>
+        <w:rPr>
+          <w:highlight w:val="yellow"/>
+          <w:lang w:val="en-US"/>
+        </w:rPr>
+        <w:t xml:space="preserve">to support decision making. </w:t>
+      </w:r>
+    </w:p>
+    <w:p>
+      <w:pPr>
+        <w:jc w:val="both"/>
+        <w:rPr>
+          <w:lang w:val="en-US"/>
+        </w:rPr>
+      </w:pPr>
+      <w:r>
+        <w:rPr>
+          <w:highlight w:val="yellow"/>
+          <w:lang w:val="en-US"/>
+        </w:rPr>
+        <w:t xml:space="preserve">Information is divided based on group responsibilities presented in </w:t>
+      </w:r>
+      <w:r>
+        <w:rPr>
+          <w:highlight w:val="yellow"/>
+          <w:lang w:val="en-US"/>
+        </w:rPr>
+        <w:t xml:space="preserve">title </w:t>
+      </w:r>
+      <w:r>
+        <w:rPr>
+          <w:highlight w:val="yellow"/>
+          <w:lang w:val="en-US"/>
+        </w:rPr>
+        <w:t>four.</w:t>
+      </w:r>
+      <w:r>
+        <w:rPr>
+          <w:highlight w:val="yellow"/>
+          <w:lang w:val="en-US"/>
+        </w:rPr>
+        <w:t xml:space="preserve"> Full technical records regarding all audit activities are attached to this document.</w:t>
+      </w:r>
+      <w:r>
+        <w:rPr>
           <w:lang w:val="en-US"/>
         </w:rPr>
         <w:t xml:space="preserve"> </w:t>
       </w:r>
-      <w:proofErr w:type="spellStart"/>
-      <w:r>
-        <w:rPr>
-          <w:color w:val="7030A0"/>
-          <w:lang w:val="en-US"/>
-        </w:rPr>
-        <w:t>uuden</w:t>
-      </w:r>
-      <w:proofErr w:type="spellEnd"/>
-      <w:r>
-        <w:rPr>
-          <w:color w:val="7030A0"/>
+    </w:p>
+    <w:p>
+      <w:pPr>
+        <w:jc w:val="both"/>
+        <w:rPr>
+          <w:lang w:val="en-US"/>
+        </w:rPr>
+      </w:pPr>
+    </w:p>
+    <w:p>
+      <w:pPr>
+        <w:jc w:val="both"/>
+        <w:rPr>
+          <w:lang w:val="en-US"/>
+        </w:rPr>
+      </w:pPr>
+      <w:r>
+        <w:rPr>
           <w:lang w:val="en-US"/>
         </w:rPr>
         <w:t xml:space="preserve"> </w:t>
       </w:r>
-      <w:proofErr w:type="spellStart"/>
-      <w:r>
-        <w:rPr>
-          <w:color w:val="7030A0"/>
-          <w:lang w:val="en-US"/>
-        </w:rPr>
-        <w:t>tekstin</w:t>
-      </w:r>
-      <w:proofErr w:type="spellEnd"/>
-      <w:r>
-        <w:rPr>
-          <w:color w:val="7030A0"/>
-          <w:lang w:val="en-US"/>
-        </w:rPr>
-        <w:t xml:space="preserve"> </w:t>
-      </w:r>
-      <w:proofErr w:type="spellStart"/>
-      <w:r>
-        <w:rPr>
-          <w:color w:val="7030A0"/>
-          <w:lang w:val="en-US"/>
-        </w:rPr>
-        <w:t>tähän</w:t>
-      </w:r>
-      <w:proofErr w:type="spellEnd"/>
-    </w:p>
-    <w:p>
-      <w:pPr>
-        <w:pStyle w:val="Otsikko3"/>
-      </w:pPr>
       <w:bookmarkStart w:id="28" w:name="_Toc503028814"/>
       <w:r>
+        <w:rPr>
+          <w:lang w:val="en-US"/>
+        </w:rPr>
         <w:t>DMZ</w:t>
       </w:r>
       <w:bookmarkEnd w:id="28"/>
@@ -8234,6 +8473,7 @@
           <w:b/>
           <w:lang w:val="en-US"/>
         </w:rPr>
+        <w:lastRenderedPageBreak/>
         <w:t>Vulnerability Explanation</w:t>
       </w:r>
       <w:r>
@@ -8261,7 +8501,6 @@
           <w:b/>
           <w:lang w:val="en-US"/>
         </w:rPr>
-        <w:lastRenderedPageBreak/>
         <w:t>Vulnerability Fix</w:t>
       </w:r>
       <w:r>
@@ -8645,6 +8884,7 @@
       </w:pPr>
       <w:bookmarkStart w:id="31" w:name="_Toc503028817"/>
       <w:r>
+        <w:lastRenderedPageBreak/>
         <w:t>Verbose information about PHP and Apache version available in http response</w:t>
       </w:r>
       <w:bookmarkEnd w:id="31"/>
@@ -8707,7 +8947,6 @@
           <w:b/>
           <w:lang w:val="en-US"/>
         </w:rPr>
-        <w:lastRenderedPageBreak/>
         <w:t>Vulnerability Explanation</w:t>
       </w:r>
       <w:r>
@@ -9068,6 +9307,7 @@
           <w:b/>
           <w:lang w:val="en-US"/>
         </w:rPr>
+        <w:lastRenderedPageBreak/>
         <w:t xml:space="preserve">References: </w:t>
       </w:r>
       <w:r>
@@ -9141,7 +9381,6 @@
           <w:sz w:val="20"/>
           <w:lang w:val="en-US"/>
         </w:rPr>
-        <w:lastRenderedPageBreak/>
         <w:t>N/A</w:t>
       </w:r>
     </w:p>
@@ -9421,6 +9660,7 @@
       </w:pPr>
       <w:bookmarkStart w:id="34" w:name="_Toc503028820"/>
       <w:r>
+        <w:lastRenderedPageBreak/>
         <w:t>Directory browsing is enabled</w:t>
       </w:r>
       <w:bookmarkEnd w:id="34"/>
@@ -9482,7 +9722,6 @@
           <w:b/>
           <w:lang w:val="en-US"/>
         </w:rPr>
-        <w:lastRenderedPageBreak/>
         <w:t>Vulnerability Explanation</w:t>
       </w:r>
       <w:r>
@@ -9851,6 +10090,7 @@
           <w:b/>
           <w:lang w:val="en-US"/>
         </w:rPr>
+        <w:lastRenderedPageBreak/>
         <w:t>Proof of Concept Code Here:</w:t>
       </w:r>
       <w:r>
@@ -9912,7 +10152,6 @@
       </w:pPr>
       <w:bookmarkStart w:id="36" w:name="_Toc503028822"/>
       <w:r>
-        <w:lastRenderedPageBreak/>
         <w:t>X-frame-options header not set</w:t>
       </w:r>
       <w:bookmarkEnd w:id="36"/>
@@ -10307,6 +10546,7 @@
           <w:b/>
           <w:lang w:val="en-US"/>
         </w:rPr>
+        <w:lastRenderedPageBreak/>
         <w:t xml:space="preserve">Severity: </w:t>
       </w:r>
       <w:r>
@@ -10375,7 +10615,6 @@
           <w:rFonts w:asciiTheme="minorHAnsi" w:eastAsia="Calibri" w:hAnsiTheme="minorHAnsi"/>
           <w:lang w:val="en-US"/>
         </w:rPr>
-        <w:lastRenderedPageBreak/>
         <w:t>N/A</w:t>
       </w:r>
       <w:r>
@@ -10726,7 +10965,6 @@
       </w:pPr>
       <w:bookmarkStart w:id="40" w:name="_Toc503028825"/>
       <w:r>
-        <w:lastRenderedPageBreak/>
         <w:t>SSH Weak Algorithms Supported</w:t>
       </w:r>
       <w:bookmarkEnd w:id="40"/>
@@ -13324,7 +13562,6 @@
         <w:docPartUnique/>
       </w:docPartObj>
     </w:sdtPr>
-    <w:sdtEndPr/>
     <w:sdtContent>
       <w:p>
         <w:pPr>
@@ -13344,7 +13581,7 @@
           <w:rPr>
             <w:noProof/>
           </w:rPr>
-          <w:t>17</w:t>
+          <w:t>18</w:t>
         </w:r>
         <w:r>
           <w:fldChar w:fldCharType="end"/>
@@ -13370,7 +13607,6 @@
         <w:docPartUnique/>
       </w:docPartObj>
     </w:sdtPr>
-    <w:sdtEndPr/>
     <w:sdtContent>
       <w:p>
         <w:pPr>
@@ -16410,6 +16646,119 @@
     </w:lvl>
   </w:abstractNum>
   <w:abstractNum w:abstractNumId="27" w15:restartNumberingAfterBreak="0">
+    <w:nsid w:val="55F73341"/>
+    <w:multiLevelType w:val="hybridMultilevel"/>
+    <w:tmpl w:val="E25EED36"/>
+    <w:lvl w:ilvl="0" w:tplc="04090001">
+      <w:start w:val="1"/>
+      <w:numFmt w:val="bullet"/>
+      <w:lvlText w:val=""/>
+      <w:lvlJc w:val="left"/>
+      <w:pPr>
+        <w:ind w:left="720" w:hanging="360"/>
+      </w:pPr>
+      <w:rPr>
+        <w:rFonts w:ascii="Symbol" w:hAnsi="Symbol" w:hint="default"/>
+      </w:rPr>
+    </w:lvl>
+    <w:lvl w:ilvl="1" w:tplc="04090003" w:tentative="1">
+      <w:start w:val="1"/>
+      <w:numFmt w:val="bullet"/>
+      <w:lvlText w:val="o"/>
+      <w:lvlJc w:val="left"/>
+      <w:pPr>
+        <w:ind w:left="1440" w:hanging="360"/>
+      </w:pPr>
+      <w:rPr>
+        <w:rFonts w:ascii="Courier New" w:hAnsi="Courier New" w:cs="Courier New" w:hint="default"/>
+      </w:rPr>
+    </w:lvl>
+    <w:lvl w:ilvl="2" w:tplc="04090005" w:tentative="1">
+      <w:start w:val="1"/>
+      <w:numFmt w:val="bullet"/>
+      <w:lvlText w:val=""/>
+      <w:lvlJc w:val="left"/>
+      <w:pPr>
+        <w:ind w:left="2160" w:hanging="360"/>
+      </w:pPr>
+      <w:rPr>
+        <w:rFonts w:ascii="Wingdings" w:hAnsi="Wingdings" w:hint="default"/>
+      </w:rPr>
+    </w:lvl>
+    <w:lvl w:ilvl="3" w:tplc="04090001" w:tentative="1">
+      <w:start w:val="1"/>
+      <w:numFmt w:val="bullet"/>
+      <w:lvlText w:val=""/>
+      <w:lvlJc w:val="left"/>
+      <w:pPr>
+        <w:ind w:left="2880" w:hanging="360"/>
+      </w:pPr>
+      <w:rPr>
+        <w:rFonts w:ascii="Symbol" w:hAnsi="Symbol" w:hint="default"/>
+      </w:rPr>
+    </w:lvl>
+    <w:lvl w:ilvl="4" w:tplc="04090003" w:tentative="1">
+      <w:start w:val="1"/>
+      <w:numFmt w:val="bullet"/>
+      <w:lvlText w:val="o"/>
+      <w:lvlJc w:val="left"/>
+      <w:pPr>
+        <w:ind w:left="3600" w:hanging="360"/>
+      </w:pPr>
+      <w:rPr>
+        <w:rFonts w:ascii="Courier New" w:hAnsi="Courier New" w:cs="Courier New" w:hint="default"/>
+      </w:rPr>
+    </w:lvl>
+    <w:lvl w:ilvl="5" w:tplc="04090005" w:tentative="1">
+      <w:start w:val="1"/>
+      <w:numFmt w:val="bullet"/>
+      <w:lvlText w:val=""/>
+      <w:lvlJc w:val="left"/>
+      <w:pPr>
+        <w:ind w:left="4320" w:hanging="360"/>
+      </w:pPr>
+      <w:rPr>
+        <w:rFonts w:ascii="Wingdings" w:hAnsi="Wingdings" w:hint="default"/>
+      </w:rPr>
+    </w:lvl>
+    <w:lvl w:ilvl="6" w:tplc="04090001" w:tentative="1">
+      <w:start w:val="1"/>
+      <w:numFmt w:val="bullet"/>
+      <w:lvlText w:val=""/>
+      <w:lvlJc w:val="left"/>
+      <w:pPr>
+        <w:ind w:left="5040" w:hanging="360"/>
+      </w:pPr>
+      <w:rPr>
+        <w:rFonts w:ascii="Symbol" w:hAnsi="Symbol" w:hint="default"/>
+      </w:rPr>
+    </w:lvl>
+    <w:lvl w:ilvl="7" w:tplc="04090003" w:tentative="1">
+      <w:start w:val="1"/>
+      <w:numFmt w:val="bullet"/>
+      <w:lvlText w:val="o"/>
+      <w:lvlJc w:val="left"/>
+      <w:pPr>
+        <w:ind w:left="5760" w:hanging="360"/>
+      </w:pPr>
+      <w:rPr>
+        <w:rFonts w:ascii="Courier New" w:hAnsi="Courier New" w:cs="Courier New" w:hint="default"/>
+      </w:rPr>
+    </w:lvl>
+    <w:lvl w:ilvl="8" w:tplc="04090005" w:tentative="1">
+      <w:start w:val="1"/>
+      <w:numFmt w:val="bullet"/>
+      <w:lvlText w:val=""/>
+      <w:lvlJc w:val="left"/>
+      <w:pPr>
+        <w:ind w:left="6480" w:hanging="360"/>
+      </w:pPr>
+      <w:rPr>
+        <w:rFonts w:ascii="Wingdings" w:hAnsi="Wingdings" w:hint="default"/>
+      </w:rPr>
+    </w:lvl>
+  </w:abstractNum>
+  <w:abstractNum w:abstractNumId="28" w15:restartNumberingAfterBreak="0">
     <w:nsid w:val="58B27C78"/>
     <w:multiLevelType w:val="hybridMultilevel"/>
     <w:tmpl w:val="AEDCCA44"/>
@@ -16522,7 +16871,7 @@
       </w:rPr>
     </w:lvl>
   </w:abstractNum>
-  <w:abstractNum w:abstractNumId="28" w15:restartNumberingAfterBreak="0">
+  <w:abstractNum w:abstractNumId="29" w15:restartNumberingAfterBreak="0">
     <w:nsid w:val="5B285C2C"/>
     <w:multiLevelType w:val="hybridMultilevel"/>
     <w:tmpl w:val="9D184B48"/>
@@ -16635,7 +16984,7 @@
       </w:rPr>
     </w:lvl>
   </w:abstractNum>
-  <w:abstractNum w:abstractNumId="29" w15:restartNumberingAfterBreak="0">
+  <w:abstractNum w:abstractNumId="30" w15:restartNumberingAfterBreak="0">
     <w:nsid w:val="5E1F058C"/>
     <w:multiLevelType w:val="hybridMultilevel"/>
     <w:tmpl w:val="E4424EE4"/>
@@ -16747,7 +17096,7 @@
       </w:rPr>
     </w:lvl>
   </w:abstractNum>
-  <w:abstractNum w:abstractNumId="30" w15:restartNumberingAfterBreak="0">
+  <w:abstractNum w:abstractNumId="31" w15:restartNumberingAfterBreak="0">
     <w:nsid w:val="60600096"/>
     <w:multiLevelType w:val="multilevel"/>
     <w:tmpl w:val="F28A1B30"/>
@@ -16868,7 +17217,7 @@
       </w:rPr>
     </w:lvl>
   </w:abstractNum>
-  <w:abstractNum w:abstractNumId="31" w15:restartNumberingAfterBreak="0">
+  <w:abstractNum w:abstractNumId="32" w15:restartNumberingAfterBreak="0">
     <w:nsid w:val="65F07647"/>
     <w:multiLevelType w:val="hybridMultilevel"/>
     <w:tmpl w:val="A92CAD04"/>
@@ -16954,7 +17303,7 @@
       </w:pPr>
     </w:lvl>
   </w:abstractNum>
-  <w:abstractNum w:abstractNumId="32" w15:restartNumberingAfterBreak="0">
+  <w:abstractNum w:abstractNumId="33" w15:restartNumberingAfterBreak="0">
     <w:nsid w:val="6DF0536C"/>
     <w:multiLevelType w:val="multilevel"/>
     <w:tmpl w:val="840C2CDE"/>
@@ -17040,7 +17389,7 @@
       </w:pPr>
     </w:lvl>
   </w:abstractNum>
-  <w:abstractNum w:abstractNumId="33" w15:restartNumberingAfterBreak="0">
+  <w:abstractNum w:abstractNumId="34" w15:restartNumberingAfterBreak="0">
     <w:nsid w:val="6EC841D7"/>
     <w:multiLevelType w:val="hybridMultilevel"/>
     <w:tmpl w:val="07D49346"/>
@@ -17153,7 +17502,7 @@
       </w:rPr>
     </w:lvl>
   </w:abstractNum>
-  <w:abstractNum w:abstractNumId="34" w15:restartNumberingAfterBreak="0">
+  <w:abstractNum w:abstractNumId="35" w15:restartNumberingAfterBreak="0">
     <w:nsid w:val="717A1911"/>
     <w:multiLevelType w:val="hybridMultilevel"/>
     <w:tmpl w:val="991430C2"/>
@@ -17266,7 +17615,7 @@
       </w:rPr>
     </w:lvl>
   </w:abstractNum>
-  <w:abstractNum w:abstractNumId="35" w15:restartNumberingAfterBreak="0">
+  <w:abstractNum w:abstractNumId="36" w15:restartNumberingAfterBreak="0">
     <w:nsid w:val="717F5E99"/>
     <w:multiLevelType w:val="hybridMultilevel"/>
     <w:tmpl w:val="3994625E"/>
@@ -17355,7 +17704,7 @@
       </w:pPr>
     </w:lvl>
   </w:abstractNum>
-  <w:abstractNum w:abstractNumId="36" w15:restartNumberingAfterBreak="0">
+  <w:abstractNum w:abstractNumId="37" w15:restartNumberingAfterBreak="0">
     <w:nsid w:val="723C32EB"/>
     <w:multiLevelType w:val="hybridMultilevel"/>
     <w:tmpl w:val="9C80661C"/>
@@ -17444,7 +17793,7 @@
       </w:pPr>
     </w:lvl>
   </w:abstractNum>
-  <w:abstractNum w:abstractNumId="37" w15:restartNumberingAfterBreak="0">
+  <w:abstractNum w:abstractNumId="38" w15:restartNumberingAfterBreak="0">
     <w:nsid w:val="7A887475"/>
     <w:multiLevelType w:val="multilevel"/>
     <w:tmpl w:val="F28A1B30"/>
@@ -17565,7 +17914,7 @@
       </w:rPr>
     </w:lvl>
   </w:abstractNum>
-  <w:abstractNum w:abstractNumId="38" w15:restartNumberingAfterBreak="0">
+  <w:abstractNum w:abstractNumId="39" w15:restartNumberingAfterBreak="0">
     <w:nsid w:val="7B3908B8"/>
     <w:multiLevelType w:val="hybridMultilevel"/>
     <w:tmpl w:val="F12A6C52"/>
@@ -17662,13 +18011,13 @@
     <w:abstractNumId w:val="19"/>
   </w:num>
   <w:num w:numId="3">
-    <w:abstractNumId w:val="32"/>
+    <w:abstractNumId w:val="33"/>
   </w:num>
   <w:num w:numId="4">
     <w:abstractNumId w:val="22"/>
   </w:num>
   <w:num w:numId="5">
-    <w:abstractNumId w:val="28"/>
+    <w:abstractNumId w:val="29"/>
   </w:num>
   <w:num w:numId="6">
     <w:abstractNumId w:val="14"/>
@@ -17704,22 +18053,22 @@
     <w:abstractNumId w:val="10"/>
   </w:num>
   <w:num w:numId="16">
-    <w:abstractNumId w:val="35"/>
+    <w:abstractNumId w:val="36"/>
   </w:num>
   <w:num w:numId="17">
     <w:abstractNumId w:val="20"/>
   </w:num>
   <w:num w:numId="18">
-    <w:abstractNumId w:val="36"/>
+    <w:abstractNumId w:val="37"/>
   </w:num>
   <w:num w:numId="19">
     <w:abstractNumId w:val="8"/>
   </w:num>
   <w:num w:numId="20">
-    <w:abstractNumId w:val="37"/>
+    <w:abstractNumId w:val="38"/>
   </w:num>
   <w:num w:numId="21">
-    <w:abstractNumId w:val="30"/>
+    <w:abstractNumId w:val="31"/>
   </w:num>
   <w:num w:numId="22">
     <w:abstractNumId w:val="21"/>
@@ -17731,13 +18080,13 @@
     <w:abstractNumId w:val="11"/>
   </w:num>
   <w:num w:numId="25">
-    <w:abstractNumId w:val="38"/>
+    <w:abstractNumId w:val="39"/>
   </w:num>
   <w:num w:numId="26">
     <w:abstractNumId w:val="7"/>
   </w:num>
   <w:num w:numId="27">
-    <w:abstractNumId w:val="34"/>
+    <w:abstractNumId w:val="35"/>
   </w:num>
   <w:num w:numId="28">
     <w:abstractNumId w:val="2"/>
@@ -17752,7 +18101,7 @@
     <w:abstractNumId w:val="15"/>
   </w:num>
   <w:num w:numId="32">
-    <w:abstractNumId w:val="31"/>
+    <w:abstractNumId w:val="32"/>
   </w:num>
   <w:num w:numId="33">
     <w:abstractNumId w:val="16"/>
@@ -17761,10 +18110,10 @@
     <w:abstractNumId w:val="4"/>
   </w:num>
   <w:num w:numId="35">
-    <w:abstractNumId w:val="33"/>
+    <w:abstractNumId w:val="34"/>
   </w:num>
   <w:num w:numId="36">
-    <w:abstractNumId w:val="29"/>
+    <w:abstractNumId w:val="30"/>
   </w:num>
   <w:num w:numId="37">
     <w:abstractNumId w:val="1"/>
@@ -17800,13 +18149,16 @@
     </w:lvlOverride>
   </w:num>
   <w:num w:numId="39">
-    <w:abstractNumId w:val="27"/>
+    <w:abstractNumId w:val="28"/>
   </w:num>
   <w:num w:numId="40">
     <w:abstractNumId w:val="23"/>
   </w:num>
   <w:num w:numId="41">
     <w:abstractNumId w:val="3"/>
+  </w:num>
+  <w:num w:numId="42">
+    <w:abstractNumId w:val="27"/>
   </w:num>
 </w:numbering>
 </file>
@@ -19668,27 +20020,6 @@
 </file>
 
 <file path=customXml/item1.xml><?xml version="1.0" encoding="utf-8"?>
-<p:properties xmlns:p="http://schemas.microsoft.com/office/2006/metadata/properties" xmlns:xsi="http://www.w3.org/2001/XMLSchema-instance" xmlns:pc="http://schemas.microsoft.com/office/infopath/2007/PartnerControls">
-  <documentManagement>
-    <CommentCount xmlns="9edc1acd-682f-4e7d-a5c9-f315cff7cb3d" xsi:nil="true"/>
-    <TaxCatchAll xmlns="9edc1acd-682f-4e7d-a5c9-f315cff7cb3d"/>
-    <l3ddd979dfcb4bc0a0c29c6e6188390e xmlns="9edc1acd-682f-4e7d-a5c9-f315cff7cb3d">
-      <Terms xmlns="http://schemas.microsoft.com/office/infopath/2007/PartnerControls"/>
-    </l3ddd979dfcb4bc0a0c29c6e6188390e>
-  </documentManagement>
-</p:properties>
-</file>
-
-<file path=customXml/item2.xml><?xml version="1.0" encoding="utf-8"?>
-<?mso-contentType ?>
-<FormTemplates xmlns="http://schemas.microsoft.com/sharepoint/v3/contenttype/forms">
-  <Display>DocumentLibraryForm</Display>
-  <Edit>DocumentLibraryForm</Edit>
-  <New>DocumentLibraryForm</New>
-</FormTemplates>
-</file>
-
-<file path=customXml/item3.xml><?xml version="1.0" encoding="utf-8"?>
 <ct:contentTypeSchema xmlns:ct="http://schemas.microsoft.com/office/2006/metadata/contentType" xmlns:ma="http://schemas.microsoft.com/office/2006/metadata/properties/metaAttributes" ct:_="" ma:_="" ma:contentTypeName="Asiakirja" ma:contentTypeID="0x010100543DDC2CCE060E4188A28C0FE66A4606" ma:contentTypeVersion="1" ma:contentTypeDescription="Luo uusi asiakirja." ma:contentTypeScope="" ma:versionID="97ca3126af39287753459cd3183d7de6">
   <xsd:schema xmlns:xsd="http://www.w3.org/2001/XMLSchema" xmlns:xs="http://www.w3.org/2001/XMLSchema" xmlns:p="http://schemas.microsoft.com/office/2006/metadata/properties" xmlns:ns2="9edc1acd-682f-4e7d-a5c9-f315cff7cb3d" targetNamespace="http://schemas.microsoft.com/office/2006/metadata/properties" ma:root="true" ma:fieldsID="91b88984e148664ecee30080f504eb99" ns2:_="">
     <xsd:import namespace="9edc1acd-682f-4e7d-a5c9-f315cff7cb3d"/>
@@ -19846,29 +20177,32 @@
 </ct:contentTypeSchema>
 </file>
 
+<file path=customXml/item2.xml><?xml version="1.0" encoding="utf-8"?>
+<?mso-contentType ?>
+<FormTemplates xmlns="http://schemas.microsoft.com/sharepoint/v3/contenttype/forms">
+  <Display>DocumentLibraryForm</Display>
+  <Edit>DocumentLibraryForm</Edit>
+  <New>DocumentLibraryForm</New>
+</FormTemplates>
+</file>
+
+<file path=customXml/item3.xml><?xml version="1.0" encoding="utf-8"?>
+<p:properties xmlns:p="http://schemas.microsoft.com/office/2006/metadata/properties" xmlns:xsi="http://www.w3.org/2001/XMLSchema-instance" xmlns:pc="http://schemas.microsoft.com/office/infopath/2007/PartnerControls">
+  <documentManagement>
+    <CommentCount xmlns="9edc1acd-682f-4e7d-a5c9-f315cff7cb3d" xsi:nil="true"/>
+    <TaxCatchAll xmlns="9edc1acd-682f-4e7d-a5c9-f315cff7cb3d"/>
+    <l3ddd979dfcb4bc0a0c29c6e6188390e xmlns="9edc1acd-682f-4e7d-a5c9-f315cff7cb3d">
+      <Terms xmlns="http://schemas.microsoft.com/office/infopath/2007/PartnerControls"/>
+    </l3ddd979dfcb4bc0a0c29c6e6188390e>
+  </documentManagement>
+</p:properties>
+</file>
+
 <file path=customXml/item4.xml><?xml version="1.0" encoding="utf-8"?>
 <b:Sources xmlns:b="http://schemas.openxmlformats.org/officeDocument/2006/bibliography" xmlns="http://schemas.openxmlformats.org/officeDocument/2006/bibliography" SelectedStyle="\APASixthEditionOfficeOnline.xsl" StyleName="APA" Version="6"/>
 </file>
 
 <file path=customXml/itemProps1.xml><?xml version="1.0" encoding="utf-8"?>
-<ds:datastoreItem xmlns:ds="http://schemas.openxmlformats.org/officeDocument/2006/customXml" ds:itemID="{2521EB80-4921-4BD8-B293-C9119AA395AA}">
-  <ds:schemaRefs>
-    <ds:schemaRef ds:uri="http://schemas.microsoft.com/office/2006/metadata/properties"/>
-    <ds:schemaRef ds:uri="http://schemas.microsoft.com/office/infopath/2007/PartnerControls"/>
-    <ds:schemaRef ds:uri="9edc1acd-682f-4e7d-a5c9-f315cff7cb3d"/>
-  </ds:schemaRefs>
-</ds:datastoreItem>
-</file>
-
-<file path=customXml/itemProps2.xml><?xml version="1.0" encoding="utf-8"?>
-<ds:datastoreItem xmlns:ds="http://schemas.openxmlformats.org/officeDocument/2006/customXml" ds:itemID="{B0E9C2FE-1EA5-4442-AFBA-787184B30638}">
-  <ds:schemaRefs>
-    <ds:schemaRef ds:uri="http://schemas.microsoft.com/sharepoint/v3/contenttype/forms"/>
-  </ds:schemaRefs>
-</ds:datastoreItem>
-</file>
-
-<file path=customXml/itemProps3.xml><?xml version="1.0" encoding="utf-8"?>
 <ds:datastoreItem xmlns:ds="http://schemas.openxmlformats.org/officeDocument/2006/customXml" ds:itemID="{751D0B3D-9DC3-457F-A4DF-7D78E5541DA3}">
   <ds:schemaRefs>
     <ds:schemaRef ds:uri="http://schemas.microsoft.com/office/2006/metadata/contentType"/>
@@ -19886,8 +20220,26 @@
 </ds:datastoreItem>
 </file>
 
+<file path=customXml/itemProps2.xml><?xml version="1.0" encoding="utf-8"?>
+<ds:datastoreItem xmlns:ds="http://schemas.openxmlformats.org/officeDocument/2006/customXml" ds:itemID="{B0E9C2FE-1EA5-4442-AFBA-787184B30638}">
+  <ds:schemaRefs>
+    <ds:schemaRef ds:uri="http://schemas.microsoft.com/sharepoint/v3/contenttype/forms"/>
+  </ds:schemaRefs>
+</ds:datastoreItem>
+</file>
+
+<file path=customXml/itemProps3.xml><?xml version="1.0" encoding="utf-8"?>
+<ds:datastoreItem xmlns:ds="http://schemas.openxmlformats.org/officeDocument/2006/customXml" ds:itemID="{2521EB80-4921-4BD8-B293-C9119AA395AA}">
+  <ds:schemaRefs>
+    <ds:schemaRef ds:uri="http://schemas.microsoft.com/office/2006/metadata/properties"/>
+    <ds:schemaRef ds:uri="http://schemas.microsoft.com/office/infopath/2007/PartnerControls"/>
+    <ds:schemaRef ds:uri="9edc1acd-682f-4e7d-a5c9-f315cff7cb3d"/>
+  </ds:schemaRefs>
+</ds:datastoreItem>
+</file>
+
 <file path=customXml/itemProps4.xml><?xml version="1.0" encoding="utf-8"?>
-<ds:datastoreItem xmlns:ds="http://schemas.openxmlformats.org/officeDocument/2006/customXml" ds:itemID="{AFEFBD66-FBDC-4B76-B500-7F54C3ABC5FD}">
+<ds:datastoreItem xmlns:ds="http://schemas.openxmlformats.org/officeDocument/2006/customXml" ds:itemID="{5969E52F-8174-49C3-97BC-E5CCB6ACCC3E}">
   <ds:schemaRefs>
     <ds:schemaRef ds:uri="http://schemas.openxmlformats.org/officeDocument/2006/bibliography"/>
   </ds:schemaRefs>

</xml_diff>